<commit_message>
2 casual Use cases
</commit_message>
<xml_diff>
--- a/Actors.docx
+++ b/Actors.docx
@@ -13,24 +13,45 @@
     <w:p>
       <w:pPr>
         <w:pStyle w:val="Geenafstand"/>
-      </w:pPr>
-      <w:r>
+        <w:rPr>
+          <w:strike/>
+        </w:rPr>
+      </w:pPr>
+      <w:r>
+        <w:rPr>
+          <w:strike/>
+        </w:rPr>
         <w:t>Be</w:t>
       </w:r>
       <w:r>
+        <w:rPr>
+          <w:strike/>
+        </w:rPr>
         <w:t>t</w:t>
       </w:r>
       <w:r>
+        <w:rPr>
+          <w:strike/>
+        </w:rPr>
         <w:t>alen</w:t>
       </w:r>
       <w:r>
+        <w:rPr>
+          <w:strike/>
+        </w:rPr>
         <w:t xml:space="preserve"> contributie,</w:t>
       </w:r>
       <w:r>
+        <w:rPr>
+          <w:strike/>
+        </w:rPr>
         <w:t xml:space="preserve">  </w:t>
       </w:r>
       <w:proofErr w:type="spellStart"/>
       <w:r>
+        <w:rPr>
+          <w:strike/>
+        </w:rPr>
         <w:t>Fully-Dressed</w:t>
       </w:r>
       <w:proofErr w:type="spellEnd"/>
@@ -38,20 +59,38 @@
     <w:p>
       <w:pPr>
         <w:pStyle w:val="Geenafstand"/>
-      </w:pPr>
-      <w:r>
+        <w:rPr>
+          <w:strike/>
+        </w:rPr>
+      </w:pPr>
+      <w:r>
+        <w:rPr>
+          <w:strike/>
+        </w:rPr>
         <w:t>Hu</w:t>
       </w:r>
       <w:r>
+        <w:rPr>
+          <w:strike/>
+        </w:rPr>
         <w:t>r</w:t>
       </w:r>
       <w:r>
+        <w:rPr>
+          <w:strike/>
+        </w:rPr>
         <w:t>en</w:t>
       </w:r>
       <w:r>
+        <w:rPr>
+          <w:strike/>
+        </w:rPr>
         <w:t xml:space="preserve"> golfveld</w:t>
       </w:r>
       <w:r>
+        <w:rPr>
+          <w:strike/>
+        </w:rPr>
         <w:t xml:space="preserve">, </w:t>
       </w:r>
     </w:p>
@@ -59,18 +98,32 @@
       <w:pPr>
         <w:pStyle w:val="Geenafstand"/>
       </w:pPr>
-      <w:r>
+      <w:bookmarkStart w:id="0" w:name="_GoBack"/>
+      <w:r>
+        <w:rPr>
+          <w:strike/>
+        </w:rPr>
         <w:t>Ma</w:t>
       </w:r>
       <w:r>
+        <w:rPr>
+          <w:strike/>
+        </w:rPr>
         <w:t>k</w:t>
       </w:r>
       <w:r>
+        <w:rPr>
+          <w:strike/>
+        </w:rPr>
         <w:t>en</w:t>
       </w:r>
       <w:r>
+        <w:rPr>
+          <w:strike/>
+        </w:rPr>
         <w:t xml:space="preserve"> profiel</w:t>
       </w:r>
+      <w:bookmarkEnd w:id="0"/>
       <w:r>
         <w:t xml:space="preserve">, </w:t>
       </w:r>
@@ -119,27 +172,48 @@
     <w:p>
       <w:pPr>
         <w:pStyle w:val="Geenafstand"/>
-      </w:pPr>
-      <w:r>
+        <w:rPr>
+          <w:strike/>
+        </w:rPr>
+      </w:pPr>
+      <w:r>
+        <w:rPr>
+          <w:strike/>
+        </w:rPr>
         <w:t>Opvragen statistieken,</w:t>
       </w:r>
       <w:r>
+        <w:rPr>
+          <w:strike/>
+        </w:rPr>
         <w:t xml:space="preserve">  </w:t>
       </w:r>
       <w:proofErr w:type="spellStart"/>
       <w:r>
+        <w:rPr>
+          <w:strike/>
+        </w:rPr>
         <w:t>Fully-Dressed</w:t>
       </w:r>
       <w:proofErr w:type="spellEnd"/>
       <w:r>
+        <w:rPr>
+          <w:strike/>
+        </w:rPr>
         <w:t xml:space="preserve"> </w:t>
       </w:r>
     </w:p>
     <w:p>
       <w:pPr>
         <w:pStyle w:val="Geenafstand"/>
-      </w:pPr>
-      <w:r>
+        <w:rPr>
+          <w:strike/>
+        </w:rPr>
+      </w:pPr>
+      <w:r>
+        <w:rPr>
+          <w:strike/>
+        </w:rPr>
         <w:t>Opvragen Evenementen</w:t>
       </w:r>
     </w:p>
@@ -171,12 +245,7 @@
       </w:r>
       <w:proofErr w:type="spellStart"/>
       <w:r>
-        <w:t>Faceb</w:t>
-      </w:r>
-      <w:bookmarkStart w:id="0" w:name="_GoBack"/>
-      <w:bookmarkEnd w:id="0"/>
-      <w:r>
-        <w:t>ook</w:t>
+        <w:t>Facebook</w:t>
       </w:r>
       <w:proofErr w:type="spellEnd"/>
       <w:r>
@@ -186,22 +255,40 @@
     <w:p>
       <w:pPr>
         <w:pStyle w:val="Geenafstand"/>
-      </w:pPr>
-      <w:r>
+        <w:rPr>
+          <w:strike/>
+        </w:rPr>
+      </w:pPr>
+      <w:r>
+        <w:rPr>
+          <w:strike/>
+        </w:rPr>
         <w:t>Kopen artikelen</w:t>
       </w:r>
       <w:r>
+        <w:rPr>
+          <w:strike/>
+        </w:rPr>
         <w:t>,</w:t>
       </w:r>
       <w:r>
+        <w:rPr>
+          <w:strike/>
+        </w:rPr>
         <w:t xml:space="preserve">  </w:t>
       </w:r>
       <w:proofErr w:type="spellStart"/>
       <w:r>
+        <w:rPr>
+          <w:strike/>
+        </w:rPr>
         <w:t>Fully-Dressed</w:t>
       </w:r>
       <w:proofErr w:type="spellEnd"/>
       <w:r>
+        <w:rPr>
+          <w:strike/>
+        </w:rPr>
         <w:t xml:space="preserve"> </w:t>
       </w:r>
     </w:p>

</xml_diff>